<commit_message>
Update 10/31/2023 5:17PM EST
Update as of 5:17PM EST on 10/31/2023.
</commit_message>
<xml_diff>
--- a/20231031 - Global United Defense, Inc. - Criminal Prevention Security Systems - v1.0.1.37.docx
+++ b/20231031 - Global United Defense, Inc. - Criminal Prevention Security Systems - v1.0.1.37.docx
@@ -199,7 +199,7 @@
           <w:sz w:val="28"/>
           <w:szCs w:val="28"/>
         </w:rPr>
-        <w:t>10/31/2023 3:35:17 PM</w:t>
+        <w:t>10/31/2023 5:13:37 PM</w:t>
       </w:r>
     </w:p>
     <w:p>
@@ -19315,6 +19315,7 @@
         </w:rPr>
         <w:t xml:space="preserve">ANY </w:t>
       </w:r>
+      <w:proofErr w:type="gramStart"/>
       <w:r>
         <w:rPr>
           <w:b/>
@@ -19329,15 +19330,16 @@
           <w:bCs/>
           <w:color w:val="FF0000"/>
         </w:rPr>
-        <w:t>MACULATE DECEPTION</w:t>
-      </w:r>
-      <w:r>
-        <w:rPr>
-          <w:b/>
-          <w:bCs/>
-        </w:rPr>
-        <w:t>;</w:t>
-      </w:r>
+        <w:t>ITATION</w:t>
+      </w:r>
+      <w:r>
+        <w:rPr>
+          <w:b/>
+          <w:bCs/>
+        </w:rPr>
+        <w:t>;</w:t>
+      </w:r>
+      <w:proofErr w:type="gramEnd"/>
     </w:p>
     <w:p>
       <w:pPr>
@@ -19377,6 +19379,72 @@
           <w:bCs/>
           <w:color w:val="FF0000"/>
         </w:rPr>
+        <w:t>IM</w:t>
+      </w:r>
+      <w:r>
+        <w:rPr>
+          <w:b/>
+          <w:bCs/>
+          <w:color w:val="FF0000"/>
+        </w:rPr>
+        <w:t xml:space="preserve">MACULATE </w:t>
+      </w:r>
+      <w:proofErr w:type="gramStart"/>
+      <w:r>
+        <w:rPr>
+          <w:b/>
+          <w:bCs/>
+          <w:color w:val="FF0000"/>
+        </w:rPr>
+        <w:t>DECEPTION</w:t>
+      </w:r>
+      <w:r>
+        <w:rPr>
+          <w:b/>
+          <w:bCs/>
+        </w:rPr>
+        <w:t>;</w:t>
+      </w:r>
+      <w:proofErr w:type="gramEnd"/>
+    </w:p>
+    <w:p>
+      <w:pPr>
+        <w:ind w:left="360"/>
+        <w:jc w:val="both"/>
+        <w:rPr>
+          <w:b/>
+          <w:bCs/>
+        </w:rPr>
+      </w:pPr>
+      <w:r>
+        <w:tab/>
+      </w:r>
+      <w:r>
+        <w:rPr>
+          <w:u w:val="single"/>
+        </w:rPr>
+        <w:t>PREVENTION SECURITY SYSTEM</w:t>
+      </w:r>
+      <w:r>
+        <w:t>:</w:t>
+      </w:r>
+      <w:r>
+        <w:t xml:space="preserve"> </w:t>
+      </w:r>
+      <w:r>
+        <w:rPr>
+          <w:b/>
+          <w:bCs/>
+          <w:color w:val="FF0000"/>
+        </w:rPr>
+        <w:t xml:space="preserve">ANY </w:t>
+      </w:r>
+      <w:r>
+        <w:rPr>
+          <w:b/>
+          <w:bCs/>
+          <w:color w:val="FF0000"/>
+        </w:rPr>
         <w:t>IMP</w:t>
       </w:r>
       <w:r>
@@ -19626,54 +19694,6 @@
           <w:color w:val="FF0000"/>
         </w:rPr>
         <w:t>IMPLANTING</w:t>
-      </w:r>
-      <w:r>
-        <w:rPr>
-          <w:b/>
-          <w:bCs/>
-        </w:rPr>
-        <w:t>;</w:t>
-      </w:r>
-    </w:p>
-    <w:p>
-      <w:pPr>
-        <w:ind w:left="360"/>
-        <w:jc w:val="both"/>
-        <w:rPr>
-          <w:b/>
-          <w:bCs/>
-        </w:rPr>
-      </w:pPr>
-      <w:r>
-        <w:tab/>
-      </w:r>
-      <w:r>
-        <w:rPr>
-          <w:u w:val="single"/>
-        </w:rPr>
-        <w:t>PREVENTION SECURITY SYSTEM</w:t>
-      </w:r>
-      <w:r>
-        <w:t>:</w:t>
-      </w:r>
-      <w:r>
-        <w:t xml:space="preserve"> </w:t>
-      </w:r>
-      <w:r>
-        <w:rPr>
-          <w:b/>
-          <w:bCs/>
-          <w:color w:val="FF0000"/>
-        </w:rPr>
-        <w:t xml:space="preserve">ANY </w:t>
-      </w:r>
-      <w:r>
-        <w:rPr>
-          <w:b/>
-          <w:bCs/>
-          <w:color w:val="FF0000"/>
-        </w:rPr>
-        <w:t>IMPRINTING</w:t>
       </w:r>
       <w:r>
         <w:rPr>
@@ -19722,6 +19742,54 @@
           <w:bCs/>
           <w:color w:val="FF0000"/>
         </w:rPr>
+        <w:t>IMPRINTING</w:t>
+      </w:r>
+      <w:r>
+        <w:rPr>
+          <w:b/>
+          <w:bCs/>
+        </w:rPr>
+        <w:t>;</w:t>
+      </w:r>
+    </w:p>
+    <w:p>
+      <w:pPr>
+        <w:ind w:left="360"/>
+        <w:jc w:val="both"/>
+        <w:rPr>
+          <w:b/>
+          <w:bCs/>
+        </w:rPr>
+      </w:pPr>
+      <w:r>
+        <w:tab/>
+      </w:r>
+      <w:r>
+        <w:rPr>
+          <w:u w:val="single"/>
+        </w:rPr>
+        <w:t>PREVENTION SECURITY SYSTEM</w:t>
+      </w:r>
+      <w:r>
+        <w:t>:</w:t>
+      </w:r>
+      <w:r>
+        <w:t xml:space="preserve"> </w:t>
+      </w:r>
+      <w:r>
+        <w:rPr>
+          <w:b/>
+          <w:bCs/>
+          <w:color w:val="FF0000"/>
+        </w:rPr>
+        <w:t xml:space="preserve">ANY </w:t>
+      </w:r>
+      <w:r>
+        <w:rPr>
+          <w:b/>
+          <w:bCs/>
+          <w:color w:val="FF0000"/>
+        </w:rPr>
         <w:t>IMPR</w:t>
       </w:r>
       <w:r>
@@ -21256,6 +21324,7 @@
         </w:rPr>
       </w:pPr>
       <w:r>
+        <w:lastRenderedPageBreak/>
         <w:tab/>
       </w:r>
       <w:r>
@@ -21304,7 +21373,6 @@
         </w:rPr>
       </w:pPr>
       <w:r>
-        <w:lastRenderedPageBreak/>
         <w:tab/>
       </w:r>
       <w:r>

</xml_diff>